<commit_message>
detailed-description updated dataset, data preprocessing
</commit_message>
<xml_diff>
--- a/docs/review-1/detailed-description.docx
+++ b/docs/review-1/detailed-description.docx
@@ -61,26 +61,23 @@
       </w:pPr>
       <w:r>
         <w:rPr>
-          <w:b/>
-          <w:bCs/>
-          <w:sz w:val="24"/>
-          <w:szCs w:val="24"/>
+          <w:sz w:val="24"/>
         </w:rPr>
         <mc:AlternateContent>
           <mc:Choice Requires="wpg">
             <w:drawing>
-              <wp:anchor distT="0" distB="0" distL="114300" distR="114300" simplePos="0" relativeHeight="251659264" behindDoc="0" locked="0" layoutInCell="1" allowOverlap="1">
+              <wp:anchor distT="0" distB="0" distL="114300" distR="114300" simplePos="0" relativeHeight="251660288" behindDoc="0" locked="0" layoutInCell="1" allowOverlap="1">
                 <wp:simplePos x="0" y="0"/>
                 <wp:positionH relativeFrom="column">
                   <wp:posOffset>114935</wp:posOffset>
                 </wp:positionH>
                 <wp:positionV relativeFrom="paragraph">
-                  <wp:posOffset>81280</wp:posOffset>
+                  <wp:posOffset>90170</wp:posOffset>
                 </wp:positionV>
-                <wp:extent cx="2196465" cy="3606165"/>
-                <wp:effectExtent l="6350" t="6350" r="6985" b="6985"/>
+                <wp:extent cx="2195830" cy="3605530"/>
+                <wp:effectExtent l="6350" t="6350" r="7620" b="7620"/>
                 <wp:wrapNone/>
-                <wp:docPr id="17" name="Group 17"/>
+                <wp:docPr id="2" name="Group 2"/>
                 <wp:cNvGraphicFramePr/>
                 <a:graphic xmlns:a="http://schemas.openxmlformats.org/drawingml/2006/main">
                   <a:graphicData uri="http://schemas.microsoft.com/office/word/2010/wordprocessingGroup">
@@ -89,9 +86,9 @@
                       <wpg:grpSpPr>
                         <a:xfrm>
                           <a:off x="0" y="0"/>
-                          <a:ext cx="2196174" cy="3606053"/>
-                          <a:chOff x="4190" y="1852"/>
-                          <a:chExt cx="2212" cy="7762"/>
+                          <a:ext cx="2195830" cy="3605530"/>
+                          <a:chOff x="5356" y="2597"/>
+                          <a:chExt cx="3458" cy="5678"/>
                         </a:xfrm>
                       </wpg:grpSpPr>
                       <wps:wsp>
@@ -99,8 +96,8 @@
                         <wps:cNvSpPr/>
                         <wps:spPr>
                           <a:xfrm>
-                            <a:off x="4214" y="3026"/>
-                            <a:ext cx="2188" cy="656"/>
+                            <a:off x="5394" y="3456"/>
+                            <a:ext cx="3421" cy="480"/>
                           </a:xfrm>
                           <a:prstGeom prst="roundRect">
                             <a:avLst/>
@@ -153,8 +150,8 @@
                         <wps:cNvSpPr/>
                         <wps:spPr>
                           <a:xfrm>
-                            <a:off x="4226" y="1852"/>
-                            <a:ext cx="2173" cy="626"/>
+                            <a:off x="5412" y="2597"/>
+                            <a:ext cx="3398" cy="458"/>
                           </a:xfrm>
                           <a:prstGeom prst="roundRect">
                             <a:avLst/>
@@ -209,8 +206,8 @@
                         <wps:cNvSpPr/>
                         <wps:spPr>
                           <a:xfrm>
-                            <a:off x="4215" y="4226"/>
-                            <a:ext cx="2182" cy="653"/>
+                            <a:off x="5395" y="4334"/>
+                            <a:ext cx="3412" cy="478"/>
                           </a:xfrm>
                           <a:prstGeom prst="roundRect">
                             <a:avLst/>
@@ -265,8 +262,8 @@
                         <wps:cNvSpPr/>
                         <wps:spPr>
                           <a:xfrm>
-                            <a:off x="4208" y="5469"/>
-                            <a:ext cx="2188" cy="653"/>
+                            <a:off x="5384" y="5243"/>
+                            <a:ext cx="3421" cy="478"/>
                           </a:xfrm>
                           <a:prstGeom prst="roundRect">
                             <a:avLst/>
@@ -321,8 +318,8 @@
                         <wps:cNvSpPr/>
                         <wps:spPr>
                           <a:xfrm>
-                            <a:off x="4221" y="6696"/>
-                            <a:ext cx="2173" cy="630"/>
+                            <a:off x="5404" y="6141"/>
+                            <a:ext cx="3398" cy="461"/>
                           </a:xfrm>
                           <a:prstGeom prst="roundRect">
                             <a:avLst/>
@@ -377,8 +374,8 @@
                         <wps:cNvSpPr/>
                         <wps:spPr>
                           <a:xfrm>
-                            <a:off x="4190" y="7852"/>
-                            <a:ext cx="2190" cy="630"/>
+                            <a:off x="5356" y="6987"/>
+                            <a:ext cx="3425" cy="461"/>
                           </a:xfrm>
                           <a:prstGeom prst="roundRect">
                             <a:avLst/>
@@ -433,8 +430,8 @@
                         <wps:cNvSpPr/>
                         <wps:spPr>
                           <a:xfrm>
-                            <a:off x="4203" y="8962"/>
-                            <a:ext cx="2184" cy="652"/>
+                            <a:off x="5376" y="7799"/>
+                            <a:ext cx="3415" cy="477"/>
                           </a:xfrm>
                           <a:prstGeom prst="roundRect">
                             <a:avLst/>
@@ -489,8 +486,8 @@
                         <wps:cNvCnPr/>
                         <wps:spPr>
                           <a:xfrm>
-                            <a:off x="5266" y="2534"/>
-                            <a:ext cx="0" cy="417"/>
+                            <a:off x="7039" y="3096"/>
+                            <a:ext cx="0" cy="305"/>
                           </a:xfrm>
                           <a:prstGeom prst="straightConnector1">
                             <a:avLst/>
@@ -520,8 +517,8 @@
                         <wps:cNvCnPr/>
                         <wps:spPr>
                           <a:xfrm>
-                            <a:off x="5268" y="3714"/>
-                            <a:ext cx="0" cy="417"/>
+                            <a:off x="7042" y="3959"/>
+                            <a:ext cx="0" cy="305"/>
                           </a:xfrm>
                           <a:prstGeom prst="straightConnector1">
                             <a:avLst/>
@@ -551,8 +548,8 @@
                         <wps:cNvCnPr/>
                         <wps:spPr>
                           <a:xfrm>
-                            <a:off x="5274" y="4953"/>
-                            <a:ext cx="0" cy="417"/>
+                            <a:off x="7051" y="4866"/>
+                            <a:ext cx="0" cy="305"/>
                           </a:xfrm>
                           <a:prstGeom prst="straightConnector1">
                             <a:avLst/>
@@ -582,8 +579,8 @@
                         <wps:cNvCnPr/>
                         <wps:spPr>
                           <a:xfrm>
-                            <a:off x="5279" y="6198"/>
-                            <a:ext cx="0" cy="417"/>
+                            <a:off x="7059" y="5777"/>
+                            <a:ext cx="0" cy="305"/>
                           </a:xfrm>
                           <a:prstGeom prst="straightConnector1">
                             <a:avLst/>
@@ -613,8 +610,8 @@
                         <wps:cNvCnPr/>
                         <wps:spPr>
                           <a:xfrm>
-                            <a:off x="5273" y="7355"/>
-                            <a:ext cx="0" cy="417"/>
+                            <a:off x="7050" y="6623"/>
+                            <a:ext cx="0" cy="305"/>
                           </a:xfrm>
                           <a:prstGeom prst="straightConnector1">
                             <a:avLst/>
@@ -644,8 +641,8 @@
                         <wps:cNvCnPr/>
                         <wps:spPr>
                           <a:xfrm>
-                            <a:off x="5262" y="8493"/>
-                            <a:ext cx="0" cy="417"/>
+                            <a:off x="7032" y="7456"/>
+                            <a:ext cx="0" cy="305"/>
                           </a:xfrm>
                           <a:prstGeom prst="straightConnector1">
                             <a:avLst/>
@@ -678,9 +675,9 @@
           </mc:Choice>
           <mc:Fallback>
             <w:pict>
-              <v:group id="_x0000_s1026" o:spid="_x0000_s1026" o:spt="203" style="position:absolute;left:0pt;margin-left:9.05pt;margin-top:6.4pt;height:283.95pt;width:172.95pt;z-index:251659264;mso-width-relative:page;mso-height-relative:page;" coordorigin="4190,1852" coordsize="2212,7762" o:gfxdata="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">
+              <v:group id="_x0000_s1026" o:spid="_x0000_s1026" o:spt="203" style="position:absolute;left:0pt;margin-left:9.05pt;margin-top:7.1pt;height:283.9pt;width:172.9pt;z-index:251660288;mso-width-relative:page;mso-height-relative:page;" coordorigin="5356,2597" coordsize="3458,5678" o:gfxdata="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">
                 <o:lock v:ext="edit" aspectratio="f"/>
-                <v:roundrect id="_x0000_s1026" o:spid="_x0000_s1026" o:spt="2" style="position:absolute;left:4214;top:3026;height:656;width:2188;v-text-anchor:middle;" fillcolor="#5B9BD5 [3204]" filled="t" stroked="t" coordsize="21600,21600" arcsize="0.166666666666667" o:gfxdata="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">
+                <v:roundrect id="_x0000_s1026" o:spid="_x0000_s1026" o:spt="2" style="position:absolute;left:5394;top:3456;height:480;width:3421;v-text-anchor:middle;" fillcolor="#5B9BD5 [3204]" filled="t" stroked="t" coordsize="21600,21600" arcsize="0.166666666666667" o:gfxdata="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">
                   <v:fill on="t" focussize="0,0"/>
                   <v:stroke weight="1pt" color="#41719C [3204]" miterlimit="8" joinstyle="miter"/>
                   <v:imagedata o:title=""/>
@@ -708,7 +705,7 @@
                     </w:txbxContent>
                   </v:textbox>
                 </v:roundrect>
-                <v:roundrect id="_x0000_s1026" o:spid="_x0000_s1026" o:spt="2" style="position:absolute;left:4226;top:1852;height:626;width:2173;v-text-anchor:middle;" fillcolor="#5B9BD5 [3204]" filled="t" stroked="t" coordsize="21600,21600" arcsize="0.166666666666667" o:gfxdata="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">
+                <v:roundrect id="_x0000_s1026" o:spid="_x0000_s1026" o:spt="2" style="position:absolute;left:5412;top:2597;height:458;width:3398;v-text-anchor:middle;" fillcolor="#5B9BD5 [3204]" filled="t" stroked="t" coordsize="21600,21600" arcsize="0.166666666666667" o:gfxdata="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">
                   <v:fill on="t" focussize="0,0"/>
                   <v:stroke weight="1pt" color="#41719C [3204]" miterlimit="8" joinstyle="miter"/>
                   <v:imagedata o:title=""/>
@@ -738,7 +735,7 @@
                     </w:txbxContent>
                   </v:textbox>
                 </v:roundrect>
-                <v:roundrect id="_x0000_s1026" o:spid="_x0000_s1026" o:spt="2" style="position:absolute;left:4215;top:4226;height:653;width:2182;v-text-anchor:middle;" fillcolor="#5B9BD5 [3204]" filled="t" stroked="t" coordsize="21600,21600" arcsize="0.166666666666667" o:gfxdata="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">
+                <v:roundrect id="_x0000_s1026" o:spid="_x0000_s1026" o:spt="2" style="position:absolute;left:5395;top:4334;height:478;width:3412;v-text-anchor:middle;" fillcolor="#5B9BD5 [3204]" filled="t" stroked="t" coordsize="21600,21600" arcsize="0.166666666666667" o:gfxdata="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">
                   <v:fill on="t" focussize="0,0"/>
                   <v:stroke weight="1pt" color="#41719C [3204]" miterlimit="8" joinstyle="miter"/>
                   <v:imagedata o:title=""/>
@@ -768,7 +765,7 @@
                     </w:txbxContent>
                   </v:textbox>
                 </v:roundrect>
-                <v:roundrect id="_x0000_s1026" o:spid="_x0000_s1026" o:spt="2" style="position:absolute;left:4208;top:5469;height:653;width:2188;v-text-anchor:middle;" fillcolor="#5B9BD5 [3204]" filled="t" stroked="t" coordsize="21600,21600" arcsize="0.166666666666667" o:gfxdata="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">
+                <v:roundrect id="_x0000_s1026" o:spid="_x0000_s1026" o:spt="2" style="position:absolute;left:5384;top:5243;height:478;width:3421;v-text-anchor:middle;" fillcolor="#5B9BD5 [3204]" filled="t" stroked="t" coordsize="21600,21600" arcsize="0.166666666666667" o:gfxdata="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">
                   <v:fill on="t" focussize="0,0"/>
                   <v:stroke weight="1pt" color="#41719C [3204]" miterlimit="8" joinstyle="miter"/>
                   <v:imagedata o:title=""/>
@@ -798,7 +795,7 @@
                     </w:txbxContent>
                   </v:textbox>
                 </v:roundrect>
-                <v:roundrect id="_x0000_s1026" o:spid="_x0000_s1026" o:spt="2" style="position:absolute;left:4221;top:6696;height:630;width:2173;v-text-anchor:middle;" fillcolor="#5B9BD5 [3204]" filled="t" stroked="t" coordsize="21600,21600" arcsize="0.166666666666667" o:gfxdata="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">
+                <v:roundrect id="_x0000_s1026" o:spid="_x0000_s1026" o:spt="2" style="position:absolute;left:5404;top:6141;height:461;width:3398;v-text-anchor:middle;" fillcolor="#5B9BD5 [3204]" filled="t" stroked="t" coordsize="21600,21600" arcsize="0.166666666666667" o:gfxdata="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">
                   <v:fill on="t" focussize="0,0"/>
                   <v:stroke weight="1pt" color="#41719C [3204]" miterlimit="8" joinstyle="miter"/>
                   <v:imagedata o:title=""/>
@@ -828,7 +825,7 @@
                     </w:txbxContent>
                   </v:textbox>
                 </v:roundrect>
-                <v:roundrect id="_x0000_s1026" o:spid="_x0000_s1026" o:spt="2" style="position:absolute;left:4190;top:7852;height:630;width:2190;v-text-anchor:middle;" fillcolor="#5B9BD5 [3204]" filled="t" stroked="t" coordsize="21600,21600" arcsize="0.166666666666667" o:gfxdata="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">
+                <v:roundrect id="_x0000_s1026" o:spid="_x0000_s1026" o:spt="2" style="position:absolute;left:5356;top:6987;height:461;width:3425;v-text-anchor:middle;" fillcolor="#5B9BD5 [3204]" filled="t" stroked="t" coordsize="21600,21600" arcsize="0.166666666666667" o:gfxdata="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">
                   <v:fill on="t" focussize="0,0"/>
                   <v:stroke weight="1pt" color="#41719C [3204]" miterlimit="8" joinstyle="miter"/>
                   <v:imagedata o:title=""/>
@@ -858,7 +855,7 @@
                     </w:txbxContent>
                   </v:textbox>
                 </v:roundrect>
-                <v:roundrect id="_x0000_s1026" o:spid="_x0000_s1026" o:spt="2" style="position:absolute;left:4203;top:8962;height:652;width:2184;v-text-anchor:middle;" fillcolor="#5B9BD5 [3204]" filled="t" stroked="t" coordsize="21600,21600" arcsize="0.166666666666667" o:gfxdata="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">
+                <v:roundrect id="_x0000_s1026" o:spid="_x0000_s1026" o:spt="2" style="position:absolute;left:5376;top:7799;height:477;width:3415;v-text-anchor:middle;" fillcolor="#5B9BD5 [3204]" filled="t" stroked="t" coordsize="21600,21600" arcsize="0.166666666666667" o:gfxdata="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">
                   <v:fill on="t" focussize="0,0"/>
                   <v:stroke weight="1pt" color="#41719C [3204]" miterlimit="8" joinstyle="miter"/>
                   <v:imagedata o:title=""/>
@@ -888,37 +885,37 @@
                     </w:txbxContent>
                   </v:textbox>
                 </v:roundrect>
-                <v:shape id="_x0000_s1026" o:spid="_x0000_s1026" o:spt="32" type="#_x0000_t32" style="position:absolute;left:5266;top:2534;height:417;width:0;" filled="f" stroked="t" coordsize="21600,21600" o:gfxdata="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">
+                <v:shape id="_x0000_s1026" o:spid="_x0000_s1026" o:spt="32" type="#_x0000_t32" style="position:absolute;left:7039;top:3096;height:305;width:0;" filled="f" stroked="t" coordsize="21600,21600" o:gfxdata="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">
                   <v:fill on="f" focussize="0,0"/>
                   <v:stroke weight="0.5pt" color="#5B9BD5 [3204]" miterlimit="8" joinstyle="miter" endarrow="open"/>
                   <v:imagedata o:title=""/>
                   <o:lock v:ext="edit" aspectratio="f"/>
                 </v:shape>
-                <v:shape id="_x0000_s1026" o:spid="_x0000_s1026" o:spt="32" type="#_x0000_t32" style="position:absolute;left:5268;top:3714;height:417;width:0;" filled="f" stroked="t" coordsize="21600,21600" o:gfxdata="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">
+                <v:shape id="_x0000_s1026" o:spid="_x0000_s1026" o:spt="32" type="#_x0000_t32" style="position:absolute;left:7042;top:3959;height:305;width:0;" filled="f" stroked="t" coordsize="21600,21600" o:gfxdata="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">
                   <v:fill on="f" focussize="0,0"/>
                   <v:stroke weight="0.5pt" color="#5B9BD5 [3204]" miterlimit="8" joinstyle="miter" endarrow="open"/>
                   <v:imagedata o:title=""/>
                   <o:lock v:ext="edit" aspectratio="f"/>
                 </v:shape>
-                <v:shape id="_x0000_s1026" o:spid="_x0000_s1026" o:spt="32" type="#_x0000_t32" style="position:absolute;left:5274;top:4953;height:417;width:0;" filled="f" stroked="t" coordsize="21600,21600" o:gfxdata="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">
+                <v:shape id="_x0000_s1026" o:spid="_x0000_s1026" o:spt="32" type="#_x0000_t32" style="position:absolute;left:7051;top:4866;height:305;width:0;" filled="f" stroked="t" coordsize="21600,21600" o:gfxdata="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">
                   <v:fill on="f" focussize="0,0"/>
                   <v:stroke weight="0.5pt" color="#5B9BD5 [3204]" miterlimit="8" joinstyle="miter" endarrow="open"/>
                   <v:imagedata o:title=""/>
                   <o:lock v:ext="edit" aspectratio="f"/>
                 </v:shape>
-                <v:shape id="_x0000_s1026" o:spid="_x0000_s1026" o:spt="32" type="#_x0000_t32" style="position:absolute;left:5279;top:6198;height:417;width:0;" filled="f" stroked="t" coordsize="21600,21600" o:gfxdata="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">
+                <v:shape id="_x0000_s1026" o:spid="_x0000_s1026" o:spt="32" type="#_x0000_t32" style="position:absolute;left:7059;top:5777;height:305;width:0;" filled="f" stroked="t" coordsize="21600,21600" o:gfxdata="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">
                   <v:fill on="f" focussize="0,0"/>
                   <v:stroke weight="0.5pt" color="#5B9BD5 [3204]" miterlimit="8" joinstyle="miter" endarrow="open"/>
                   <v:imagedata o:title=""/>
                   <o:lock v:ext="edit" aspectratio="f"/>
                 </v:shape>
-                <v:shape id="_x0000_s1026" o:spid="_x0000_s1026" o:spt="32" type="#_x0000_t32" style="position:absolute;left:5273;top:7355;height:417;width:0;" filled="f" stroked="t" coordsize="21600,21600" o:gfxdata="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">
+                <v:shape id="_x0000_s1026" o:spid="_x0000_s1026" o:spt="32" type="#_x0000_t32" style="position:absolute;left:7050;top:6623;height:305;width:0;" filled="f" stroked="t" coordsize="21600,21600" o:gfxdata="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">
                   <v:fill on="f" focussize="0,0"/>
                   <v:stroke weight="0.5pt" color="#5B9BD5 [3204]" miterlimit="8" joinstyle="miter" endarrow="open"/>
                   <v:imagedata o:title=""/>
                   <o:lock v:ext="edit" aspectratio="f"/>
                 </v:shape>
-                <v:shape id="_x0000_s1026" o:spid="_x0000_s1026" o:spt="32" type="#_x0000_t32" style="position:absolute;left:5262;top:8493;height:417;width:0;" filled="f" stroked="t" coordsize="21600,21600" o:gfxdata="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">
+                <v:shape id="_x0000_s1026" o:spid="_x0000_s1026" o:spt="32" type="#_x0000_t32" style="position:absolute;left:7032;top:7456;height:305;width:0;" filled="f" stroked="t" coordsize="21600,21600" o:gfxdata="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">
                   <v:fill on="f" focussize="0,0"/>
                   <v:stroke weight="0.5pt" color="#5B9BD5 [3204]" miterlimit="8" joinstyle="miter" endarrow="open"/>
                   <v:imagedata o:title=""/>
@@ -953,14 +950,8 @@
           <w:szCs w:val="24"/>
         </w:rPr>
       </w:pPr>
-    </w:p>
-    <w:p>
-      <w:pPr>
-        <w:rPr>
-          <w:sz w:val="24"/>
-          <w:szCs w:val="24"/>
-        </w:rPr>
-      </w:pPr>
+      <w:bookmarkStart w:id="0" w:name="_GoBack"/>
+      <w:bookmarkEnd w:id="0"/>
     </w:p>
     <w:p>
       <w:pPr>
@@ -1212,8 +1203,8 @@
           <w:rFonts w:hint="default"/>
           <w:b/>
           <w:bCs/>
-          <w:sz w:val="28"/>
-          <w:szCs w:val="28"/>
+          <w:sz w:val="24"/>
+          <w:szCs w:val="24"/>
           <w:lang w:val="en-US"/>
         </w:rPr>
         <w:t>Dataset</w:t>
@@ -1245,7 +1236,7 @@
           <w:szCs w:val="24"/>
           <w:lang w:val="en-US"/>
         </w:rPr>
-        <w:t xml:space="preserve">Handwritten character recognition is an research area that already contains detailed ways of implementation which include major learning datasets, popular algorithms,features scaling &amp; feature extraction methods. </w:t>
+        <w:t xml:space="preserve">Handwritten character recognition is a research area that already contains detailed ways of implementation which include major learning datasets. </w:t>
       </w:r>
       <w:r>
         <w:rPr>
@@ -1338,10 +1329,8 @@
           <w:szCs w:val="24"/>
           <w:lang w:val="en-US"/>
         </w:rPr>
-        <w:t>dataset which is a combination of two of NIST's databases: Special Database 1 and Special Database 3, which consist of digits written by high school students and employees of the United States Census Bureau, respectively. MNIST contains a total of 70,000 handwritten digit images, out of which 60,000 are used for training set and 10,000 are used for test set. Each image is has a dimension of 28x28 pixel and are anti-aliased. All these images have corresponding Y values which tells what the digit is.</w:t>
+        <w:t>dataset. MNIST is a combination of two of NIST's databases Special Database 1 and Special Database 3, which consist of digits written by high school students and employees of the United States Census Bureau, respectively. MNIST has a total of 70,000 handwritten digit images, out of which 60,000 are used for training set and 10,000 are used for test set. Each image has a dimension of 28x28 pixel and are anti-aliased. All these images have corresponding label values which tells the value of the digit.</w:t>
       </w:r>
-      <w:bookmarkStart w:id="0" w:name="_GoBack"/>
-      <w:bookmarkEnd w:id="0"/>
     </w:p>
     <w:p>
       <w:pPr>
@@ -1363,10 +1352,10 @@
     <w:p>
       <w:pPr>
         <w:numPr>
-          <w:ilvl w:val="1"/>
-          <w:numId w:val="1"/>
+          <w:ilvl w:val="0"/>
+          <w:numId w:val="0"/>
         </w:numPr>
-        <w:ind w:left="0" w:leftChars="0" w:firstLine="0" w:firstLineChars="0"/>
+        <w:ind w:leftChars="0"/>
         <w:rPr>
           <w:rFonts w:hint="default"/>
           <w:b/>
@@ -1385,7 +1374,7 @@
           <w:szCs w:val="24"/>
           <w:lang w:val="en-US"/>
         </w:rPr>
-        <w:t xml:space="preserve"> Multilayer perception</w:t>
+        <w:t xml:space="preserve">3.2 Data Preprocessing </w:t>
       </w:r>
     </w:p>
     <w:p>
@@ -1395,6 +1384,7 @@
           <w:numId w:val="0"/>
         </w:numPr>
         <w:ind w:leftChars="0"/>
+        <w:jc w:val="both"/>
         <w:rPr>
           <w:rFonts w:hint="default"/>
           <w:b w:val="0"/>
@@ -1413,8 +1403,24 @@
           <w:szCs w:val="24"/>
           <w:lang w:val="en-US"/>
         </w:rPr>
-        <w:t>Yet to do</w:t>
+        <w:t>Initially, the dateset is seperated into four different categories namely trainX, trainY, testX, testY such that X represents the feature and Y represents the label. Since a digit always comes within a category of 0 to 9, the label can be converted from a simple digit to a array of size 10 where the index which represents the digit is given 1 and rest of the indexs are given a value of 0. For example 5 would be represented as [0,0,0,0,0,1,0,0,0,0]. Then a normalization process is done ,where each pixel is converted from a  value  range of 0 to 255 to value range of 0 to 1. Pixels are converted into float type and then divided by 255.</w:t>
       </w:r>
+    </w:p>
+    <w:p>
+      <w:pPr>
+        <w:numPr>
+          <w:numId w:val="0"/>
+        </w:numPr>
+        <w:ind w:leftChars="0"/>
+        <w:rPr>
+          <w:rFonts w:hint="default"/>
+          <w:b/>
+          <w:bCs/>
+          <w:sz w:val="24"/>
+          <w:szCs w:val="24"/>
+          <w:lang w:val="en-US"/>
+        </w:rPr>
+      </w:pPr>
     </w:p>
     <w:p>
       <w:pPr>
@@ -1425,13 +1431,24 @@
         <w:ind w:leftChars="0"/>
         <w:rPr>
           <w:rFonts w:hint="default"/>
-          <w:b w:val="0"/>
-          <w:bCs w:val="0"/>
-          <w:sz w:val="24"/>
-          <w:szCs w:val="24"/>
-          <w:lang w:val="en-US"/>
-        </w:rPr>
-      </w:pPr>
+          <w:b/>
+          <w:bCs/>
+          <w:sz w:val="24"/>
+          <w:szCs w:val="24"/>
+          <w:lang w:val="en-US"/>
+        </w:rPr>
+      </w:pPr>
+      <w:r>
+        <w:rPr>
+          <w:rFonts w:hint="default"/>
+          <w:b/>
+          <w:bCs/>
+          <w:sz w:val="24"/>
+          <w:szCs w:val="24"/>
+          <w:lang w:val="en-US"/>
+        </w:rPr>
+        <w:t>3.3 Convolutional Neural Network</w:t>
+      </w:r>
     </w:p>
     <w:p>
       <w:pPr>
@@ -1442,8 +1459,8 @@
         <w:ind w:leftChars="0"/>
         <w:rPr>
           <w:rFonts w:hint="default"/>
-          <w:b/>
-          <w:bCs/>
+          <w:b w:val="0"/>
+          <w:bCs w:val="0"/>
           <w:sz w:val="24"/>
           <w:szCs w:val="24"/>
           <w:lang w:val="en-US"/>
@@ -1452,13 +1469,13 @@
       <w:r>
         <w:rPr>
           <w:rFonts w:hint="default"/>
-          <w:b/>
-          <w:bCs/>
-          <w:sz w:val="24"/>
-          <w:szCs w:val="24"/>
-          <w:lang w:val="en-US"/>
-        </w:rPr>
-        <w:t>3.3 Convolutional Neural Network</w:t>
+          <w:b w:val="0"/>
+          <w:bCs w:val="0"/>
+          <w:sz w:val="24"/>
+          <w:szCs w:val="24"/>
+          <w:lang w:val="en-US"/>
+        </w:rPr>
+        <w:t>Convolutional Neural Network is a subset of Deep learning, which is commonly used Image recoginition and classification.</w:t>
       </w:r>
     </w:p>
     <w:p>
@@ -1470,51 +1487,6 @@
         <w:ind w:leftChars="0"/>
         <w:rPr>
           <w:rFonts w:hint="default"/>
-          <w:b w:val="0"/>
-          <w:bCs w:val="0"/>
-          <w:sz w:val="24"/>
-          <w:szCs w:val="24"/>
-          <w:lang w:val="en-US"/>
-        </w:rPr>
-      </w:pPr>
-      <w:r>
-        <w:rPr>
-          <w:rFonts w:hint="default"/>
-          <w:b w:val="0"/>
-          <w:bCs w:val="0"/>
-          <w:sz w:val="24"/>
-          <w:szCs w:val="24"/>
-          <w:lang w:val="en-US"/>
-        </w:rPr>
-        <w:t>Yet to do</w:t>
-      </w:r>
-    </w:p>
-    <w:p>
-      <w:pPr>
-        <w:numPr>
-          <w:ilvl w:val="0"/>
-          <w:numId w:val="0"/>
-        </w:numPr>
-        <w:ind w:leftChars="0"/>
-        <w:rPr>
-          <w:rFonts w:hint="default"/>
-          <w:b/>
-          <w:bCs/>
-          <w:sz w:val="24"/>
-          <w:szCs w:val="24"/>
-          <w:lang w:val="en-US"/>
-        </w:rPr>
-      </w:pPr>
-    </w:p>
-    <w:p>
-      <w:pPr>
-        <w:numPr>
-          <w:ilvl w:val="0"/>
-          <w:numId w:val="0"/>
-        </w:numPr>
-        <w:ind w:leftChars="0"/>
-        <w:rPr>
-          <w:rFonts w:hint="default"/>
           <w:b/>
           <w:bCs/>
           <w:sz w:val="24"/>
@@ -1534,8 +1506,8 @@
           <w:rFonts w:hint="default"/>
           <w:b/>
           <w:bCs/>
-          <w:sz w:val="24"/>
-          <w:szCs w:val="24"/>
+          <w:sz w:val="28"/>
+          <w:szCs w:val="28"/>
           <w:lang w:val="en-US"/>
         </w:rPr>
       </w:pPr>
@@ -1544,8 +1516,8 @@
           <w:rFonts w:hint="default"/>
           <w:b/>
           <w:bCs/>
-          <w:sz w:val="24"/>
-          <w:szCs w:val="24"/>
+          <w:sz w:val="28"/>
+          <w:szCs w:val="28"/>
           <w:lang w:val="en-US"/>
         </w:rPr>
         <w:t>DFD</w:t>
@@ -1554,8 +1526,7 @@
     <w:p>
       <w:pPr>
         <w:numPr>
-          <w:ilvl w:val="0"/>
-          <w:numId w:val="2"/>
+          <w:numId w:val="0"/>
         </w:numPr>
         <w:rPr>
           <w:rFonts w:hint="default"/>
@@ -1566,13 +1537,15 @@
       </w:pPr>
       <w:r>
         <w:rPr>
+          <w:b/>
+          <w:bCs/>
           <w:sz w:val="24"/>
           <w:szCs w:val="24"/>
         </w:rPr>
         <mc:AlternateContent>
           <mc:Choice Requires="wpg">
             <w:drawing>
-              <wp:anchor distT="0" distB="0" distL="114300" distR="114300" simplePos="0" relativeHeight="251660288" behindDoc="0" locked="0" layoutInCell="1" allowOverlap="1">
+              <wp:anchor distT="0" distB="0" distL="114300" distR="114300" simplePos="0" relativeHeight="251659264" behindDoc="0" locked="0" layoutInCell="1" allowOverlap="1">
                 <wp:simplePos x="0" y="0"/>
                 <wp:positionH relativeFrom="column">
                   <wp:posOffset>80010</wp:posOffset>
@@ -1977,7 +1950,7 @@
           </mc:Choice>
           <mc:Fallback>
             <w:pict>
-              <v:group id="_x0000_s1026" o:spid="_x0000_s1026" o:spt="203" style="position:absolute;left:0pt;margin-left:6.3pt;margin-top:10.5pt;height:53.7pt;width:364.55pt;z-index:251660288;mso-width-relative:page;mso-height-relative:page;" coordorigin="4451,8706" coordsize="7291,1074" o:gfxdata="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">
+              <v:group id="_x0000_s1026" o:spid="_x0000_s1026" o:spt="203" style="position:absolute;left:0pt;margin-left:6.3pt;margin-top:10.5pt;height:53.7pt;width:364.55pt;z-index:251659264;mso-width-relative:page;mso-height-relative:page;" coordorigin="4451,8706" coordsize="7291,1074" o:gfxdata="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">
                 <o:lock v:ext="edit" aspectratio="f"/>
                 <v:shape id="_x0000_s1026" o:spid="_x0000_s1026" o:spt="32" type="#_x0000_t32" style="position:absolute;left:5983;top:9233;flip:y;height:7;width:790;" filled="f" stroked="t" coordsize="21600,21600" o:gfxdata="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">
                   <v:fill on="f" focussize="0,0"/>
@@ -2166,6 +2139,93 @@
           </mc:Fallback>
         </mc:AlternateContent>
       </w:r>
+      <w:r>
+        <w:rPr>
+          <w:rFonts w:hint="default"/>
+          <w:b/>
+          <w:bCs/>
+          <w:sz w:val="24"/>
+          <w:szCs w:val="24"/>
+          <w:lang w:val="en-US"/>
+        </w:rPr>
+        <w:t>Level 1</w:t>
+      </w:r>
+    </w:p>
+    <w:p>
+      <w:pPr>
+        <w:rPr>
+          <w:rFonts w:hint="default"/>
+          <w:sz w:val="24"/>
+          <w:szCs w:val="24"/>
+          <w:lang w:val="en-US"/>
+        </w:rPr>
+      </w:pPr>
+    </w:p>
+    <w:p>
+      <w:pPr>
+        <w:rPr>
+          <w:rFonts w:hint="default"/>
+          <w:sz w:val="24"/>
+          <w:szCs w:val="24"/>
+          <w:lang w:val="en-US"/>
+        </w:rPr>
+      </w:pPr>
+    </w:p>
+    <w:p>
+      <w:pPr>
+        <w:rPr>
+          <w:rFonts w:hint="default"/>
+          <w:sz w:val="24"/>
+          <w:szCs w:val="24"/>
+          <w:lang w:val="en-US"/>
+        </w:rPr>
+      </w:pPr>
+    </w:p>
+    <w:p>
+      <w:pPr>
+        <w:rPr>
+          <w:rFonts w:hint="default"/>
+          <w:b/>
+          <w:bCs/>
+          <w:sz w:val="24"/>
+          <w:szCs w:val="24"/>
+          <w:lang w:val="en-US"/>
+        </w:rPr>
+      </w:pPr>
+      <w:r>
+        <w:rPr>
+          <w:rFonts w:hint="default"/>
+          <w:b/>
+          <w:bCs/>
+          <w:sz w:val="24"/>
+          <w:szCs w:val="24"/>
+          <w:lang w:val="en-US"/>
+        </w:rPr>
+        <w:t>Level 2</w:t>
+      </w:r>
+    </w:p>
+    <w:p>
+      <w:pPr>
+        <w:rPr>
+          <w:rFonts w:hint="default"/>
+          <w:b w:val="0"/>
+          <w:bCs w:val="0"/>
+          <w:sz w:val="24"/>
+          <w:szCs w:val="24"/>
+          <w:lang w:val="en-US"/>
+        </w:rPr>
+      </w:pPr>
+      <w:r>
+        <w:rPr>
+          <w:rFonts w:hint="default"/>
+          <w:b w:val="0"/>
+          <w:bCs w:val="0"/>
+          <w:sz w:val="24"/>
+          <w:szCs w:val="24"/>
+          <w:lang w:val="en-US"/>
+        </w:rPr>
+        <w:t>Yet to do</w:t>
+      </w:r>
     </w:p>
     <w:p>
       <w:pPr>
@@ -2190,18 +2250,6 @@
 <file path=word/numbering.xml><?xml version="1.0" encoding="utf-8"?>
 <w:numbering xmlns:wpc="http://schemas.microsoft.com/office/word/2010/wordprocessingCanvas" xmlns:mc="http://schemas.openxmlformats.org/markup-compatibility/2006" xmlns:o="urn:schemas-microsoft-com:office:office" xmlns:r="http://schemas.openxmlformats.org/officeDocument/2006/relationships" xmlns:m="http://schemas.openxmlformats.org/officeDocument/2006/math" xmlns:v="urn:schemas-microsoft-com:vml" xmlns:wp14="http://schemas.microsoft.com/office/word/2010/wordprocessingDrawing" xmlns:wp="http://schemas.openxmlformats.org/drawingml/2006/wordprocessingDrawing" xmlns:w10="urn:schemas-microsoft-com:office:word" xmlns:w="http://schemas.openxmlformats.org/wordprocessingml/2006/main" xmlns:w14="http://schemas.microsoft.com/office/word/2010/wordml" xmlns:wpg="http://schemas.microsoft.com/office/word/2010/wordprocessingGroup" xmlns:wpi="http://schemas.microsoft.com/office/word/2010/wordprocessingInk" xmlns:wne="http://schemas.microsoft.com/office/word/2006/wordml" xmlns:wps="http://schemas.microsoft.com/office/word/2010/wordprocessingShape" xmlns:wpsCustomData="http://www.wps.cn/officeDocument/2013/wpsCustomData" mc:Ignorable="w14 wp14">
   <w:abstractNum w:abstractNumId="0">
-    <w:nsid w:val="0C7503D3"/>
-    <w:multiLevelType w:val="singleLevel"/>
-    <w:tmpl w:val="0C7503D3"/>
-    <w:lvl w:ilvl="0" w:tentative="0">
-      <w:start w:val="1"/>
-      <w:numFmt w:val="decimal"/>
-      <w:suff w:val="space"/>
-      <w:lvlText w:val="%1."/>
-      <w:lvlJc w:val="left"/>
-    </w:lvl>
-  </w:abstractNum>
-  <w:abstractNum w:abstractNumId="1">
     <w:nsid w:val="55AA0468"/>
     <w:multiLevelType w:val="multilevel"/>
     <w:tmpl w:val="55AA0468"/>
@@ -2323,9 +2371,6 @@
     </w:lvl>
   </w:abstractNum>
   <w:num w:numId="1">
-    <w:abstractNumId w:val="1"/>
-  </w:num>
-  <w:num w:numId="2">
     <w:abstractNumId w:val="0"/>
   </w:num>
 </w:numbering>

</xml_diff>

<commit_message>
added CNN in detailed description
</commit_message>
<xml_diff>
--- a/docs/review-1/detailed-description.docx
+++ b/docs/review-1/detailed-description.docx
@@ -950,8 +950,6 @@
           <w:szCs w:val="24"/>
         </w:rPr>
       </w:pPr>
-      <w:bookmarkStart w:id="0" w:name="_GoBack"/>
-      <w:bookmarkEnd w:id="0"/>
     </w:p>
     <w:p>
       <w:pPr>
@@ -1193,8 +1191,8 @@
           <w:rFonts w:hint="default"/>
           <w:b/>
           <w:bCs/>
-          <w:sz w:val="24"/>
-          <w:szCs w:val="24"/>
+          <w:sz w:val="26"/>
+          <w:szCs w:val="26"/>
           <w:lang w:val="en-US"/>
         </w:rPr>
       </w:pPr>
@@ -1203,8 +1201,8 @@
           <w:rFonts w:hint="default"/>
           <w:b/>
           <w:bCs/>
-          <w:sz w:val="24"/>
-          <w:szCs w:val="24"/>
+          <w:sz w:val="26"/>
+          <w:szCs w:val="26"/>
           <w:lang w:val="en-US"/>
         </w:rPr>
         <w:t>Dataset</w:t>
@@ -1370,11 +1368,33 @@
           <w:rFonts w:hint="default"/>
           <w:b/>
           <w:bCs/>
-          <w:sz w:val="24"/>
-          <w:szCs w:val="24"/>
-          <w:lang w:val="en-US"/>
-        </w:rPr>
-        <w:t xml:space="preserve">3.2 Data Preprocessing </w:t>
+          <w:sz w:val="26"/>
+          <w:szCs w:val="26"/>
+          <w:lang w:val="en-US"/>
+        </w:rPr>
+        <w:t>3.2</w:t>
+      </w:r>
+      <w:r>
+        <w:rPr>
+          <w:rFonts w:hint="default"/>
+          <w:b/>
+          <w:bCs/>
+          <w:sz w:val="24"/>
+          <w:szCs w:val="24"/>
+          <w:lang w:val="en-US"/>
+        </w:rPr>
+        <w:t xml:space="preserve"> </w:t>
+      </w:r>
+      <w:r>
+        <w:rPr>
+          <w:rFonts w:hint="default"/>
+          <w:b/>
+          <w:bCs/>
+          <w:sz w:val="28"/>
+          <w:szCs w:val="28"/>
+          <w:lang w:val="en-US"/>
+        </w:rPr>
+        <w:t xml:space="preserve">Data Preprocessing </w:t>
       </w:r>
     </w:p>
     <w:p>
@@ -1409,6 +1429,7 @@
     <w:p>
       <w:pPr>
         <w:numPr>
+          <w:ilvl w:val="0"/>
           <w:numId w:val="0"/>
         </w:numPr>
         <w:ind w:leftChars="0"/>
@@ -1433,8 +1454,8 @@
           <w:rFonts w:hint="default"/>
           <w:b/>
           <w:bCs/>
-          <w:sz w:val="24"/>
-          <w:szCs w:val="24"/>
+          <w:sz w:val="26"/>
+          <w:szCs w:val="26"/>
           <w:lang w:val="en-US"/>
         </w:rPr>
       </w:pPr>
@@ -1443,8 +1464,8 @@
           <w:rFonts w:hint="default"/>
           <w:b/>
           <w:bCs/>
-          <w:sz w:val="24"/>
-          <w:szCs w:val="24"/>
+          <w:sz w:val="26"/>
+          <w:szCs w:val="26"/>
           <w:lang w:val="en-US"/>
         </w:rPr>
         <w:t>3.3 Convolutional Neural Network</w:t>
@@ -1457,6 +1478,7 @@
           <w:numId w:val="0"/>
         </w:numPr>
         <w:ind w:leftChars="0"/>
+        <w:jc w:val="both"/>
         <w:rPr>
           <w:rFonts w:hint="default"/>
           <w:b w:val="0"/>
@@ -1475,20 +1497,240 @@
           <w:szCs w:val="24"/>
           <w:lang w:val="en-US"/>
         </w:rPr>
-        <w:t>Convolutional Neural Network is a subset of Deep learning, which is commonly used Image recoginition and classification.</w:t>
+        <w:t>Convolutional Neural Network is a subset of Deep learning, which is commonly used for Image recoginition and classification. It is a class of deep neural networks that require minimum pre-processing. It takes the image as an input in the form of small chunks rather than taking one pixel at a time, so the network can detect irregular patterns in the image more efficiently. CNN contains 3 layers namely, an input layer, an output layer, and multiple hidden layers. Hidden layers include three types of layers</w:t>
       </w:r>
     </w:p>
     <w:p>
       <w:pPr>
         <w:numPr>
           <w:ilvl w:val="0"/>
+          <w:numId w:val="2"/>
+        </w:numPr>
+        <w:ind w:leftChars="0"/>
+        <w:jc w:val="both"/>
+        <w:rPr>
+          <w:rFonts w:hint="default"/>
+          <w:b w:val="0"/>
+          <w:bCs w:val="0"/>
+          <w:sz w:val="24"/>
+          <w:szCs w:val="24"/>
+          <w:lang w:val="en-US"/>
+        </w:rPr>
+      </w:pPr>
+      <w:r>
+        <w:rPr>
+          <w:rFonts w:hint="default"/>
+          <w:b/>
+          <w:bCs/>
+          <w:sz w:val="24"/>
+          <w:szCs w:val="24"/>
+          <w:u w:val="none"/>
+          <w:lang w:val="en-US"/>
+        </w:rPr>
+        <w:t>Convolutional layer</w:t>
+      </w:r>
+      <w:r>
+        <w:rPr>
+          <w:rFonts w:hint="default"/>
+          <w:b w:val="0"/>
+          <w:bCs w:val="0"/>
+          <w:sz w:val="24"/>
+          <w:szCs w:val="24"/>
+          <w:u w:val="none"/>
+          <w:lang w:val="en-US"/>
+        </w:rPr>
+        <w:t xml:space="preserve"> </w:t>
+      </w:r>
+      <w:r>
+        <w:rPr>
+          <w:rFonts w:hint="default"/>
+          <w:b w:val="0"/>
+          <w:bCs w:val="0"/>
+          <w:sz w:val="24"/>
+          <w:szCs w:val="24"/>
+          <w:lang w:val="en-US"/>
+        </w:rPr>
+        <w:t xml:space="preserve">- This layer uses a filter (also called as </w:t>
+      </w:r>
+      <w:r>
+        <w:rPr>
+          <w:rFonts w:hint="default"/>
+          <w:b w:val="0"/>
+          <w:bCs w:val="0"/>
+          <w:sz w:val="24"/>
+          <w:szCs w:val="24"/>
+          <w:u w:val="single"/>
+          <w:lang w:val="en-US"/>
+        </w:rPr>
+        <w:t>kernel</w:t>
+      </w:r>
+      <w:r>
+        <w:rPr>
+          <w:rFonts w:hint="default"/>
+          <w:b w:val="0"/>
+          <w:bCs w:val="0"/>
+          <w:sz w:val="24"/>
+          <w:szCs w:val="24"/>
+          <w:lang w:val="en-US"/>
+        </w:rPr>
+        <w:t>) which is an array of weights to extract features from the input image. One layer can have many filters.</w:t>
+      </w:r>
+    </w:p>
+    <w:p>
+      <w:pPr>
+        <w:numPr>
+          <w:ilvl w:val="0"/>
+          <w:numId w:val="2"/>
+        </w:numPr>
+        <w:ind w:leftChars="0"/>
+        <w:jc w:val="both"/>
+        <w:rPr>
+          <w:rFonts w:hint="default"/>
+          <w:b w:val="0"/>
+          <w:bCs w:val="0"/>
+          <w:sz w:val="24"/>
+          <w:szCs w:val="24"/>
+          <w:lang w:val="en-US"/>
+        </w:rPr>
+      </w:pPr>
+      <w:r>
+        <w:rPr>
+          <w:rFonts w:hint="default"/>
+          <w:b/>
+          <w:bCs/>
+          <w:sz w:val="24"/>
+          <w:szCs w:val="24"/>
+          <w:lang w:val="en-US"/>
+        </w:rPr>
+        <w:t xml:space="preserve">Pooling layer </w:t>
+      </w:r>
+      <w:r>
+        <w:rPr>
+          <w:rFonts w:hint="default"/>
+          <w:b w:val="0"/>
+          <w:bCs w:val="0"/>
+          <w:sz w:val="24"/>
+          <w:szCs w:val="24"/>
+          <w:lang w:val="en-US"/>
+        </w:rPr>
+        <w:t xml:space="preserve">- This layer reduces the dimensions of the data coming from </w:t>
+      </w:r>
+      <w:r>
+        <w:rPr>
+          <w:rFonts w:hint="default"/>
+          <w:b w:val="0"/>
+          <w:bCs w:val="0"/>
+          <w:sz w:val="24"/>
+          <w:szCs w:val="24"/>
+          <w:u w:val="none"/>
+          <w:lang w:val="en-US"/>
+        </w:rPr>
+        <w:t xml:space="preserve">Convolutional </w:t>
+      </w:r>
+      <w:r>
+        <w:rPr>
+          <w:rFonts w:hint="default"/>
+          <w:b w:val="0"/>
+          <w:bCs w:val="0"/>
+          <w:sz w:val="24"/>
+          <w:szCs w:val="24"/>
+          <w:lang w:val="en-US"/>
+        </w:rPr>
+        <w:t>layer which in return reduces the computations, number of parameters, reduces overfitting and therefore making the entire process much faster. Typically, the pooling layer is inserted between convolutional layers. It discards the activations of previous layers and hence forcing the next convolutional layers to learn from a limited variety of data</w:t>
+      </w:r>
+      <w:bookmarkStart w:id="0" w:name="_GoBack"/>
+      <w:bookmarkEnd w:id="0"/>
+    </w:p>
+    <w:p>
+      <w:pPr>
+        <w:numPr>
+          <w:ilvl w:val="0"/>
+          <w:numId w:val="2"/>
+        </w:numPr>
+        <w:ind w:leftChars="0"/>
+        <w:jc w:val="both"/>
+        <w:rPr>
+          <w:rFonts w:hint="default"/>
+          <w:b/>
+          <w:bCs/>
+          <w:sz w:val="24"/>
+          <w:szCs w:val="24"/>
+          <w:lang w:val="en-US"/>
+        </w:rPr>
+      </w:pPr>
+      <w:r>
+        <w:rPr>
+          <w:rFonts w:hint="default"/>
+          <w:b/>
+          <w:bCs/>
+          <w:sz w:val="24"/>
+          <w:szCs w:val="24"/>
+          <w:lang w:val="en-US"/>
+        </w:rPr>
+        <w:t xml:space="preserve">Fully connected layer </w:t>
+      </w:r>
+      <w:r>
+        <w:rPr>
+          <w:rFonts w:hint="default"/>
+          <w:b w:val="0"/>
+          <w:bCs w:val="0"/>
+          <w:sz w:val="24"/>
+          <w:szCs w:val="24"/>
+          <w:lang w:val="en-US"/>
+        </w:rPr>
+        <w:t xml:space="preserve"> - Output of previous layers is </w:t>
+      </w:r>
+      <w:r>
+        <w:rPr>
+          <w:rFonts w:hint="default"/>
+          <w:b w:val="0"/>
+          <w:bCs w:val="0"/>
+          <w:sz w:val="24"/>
+          <w:szCs w:val="24"/>
+          <w:u w:val="single"/>
+          <w:lang w:val="en-US"/>
+        </w:rPr>
+        <w:t>flattend</w:t>
+      </w:r>
+      <w:r>
+        <w:rPr>
+          <w:rFonts w:hint="default"/>
+          <w:b w:val="0"/>
+          <w:bCs w:val="0"/>
+          <w:sz w:val="24"/>
+          <w:szCs w:val="24"/>
+          <w:u w:val="none"/>
+          <w:lang w:val="en-US"/>
+        </w:rPr>
+        <w:t xml:space="preserve"> and sent into this layer, which then uses that too classify the image into label.</w:t>
+      </w:r>
+    </w:p>
+    <w:p>
+      <w:pPr>
+        <w:numPr>
           <w:numId w:val="0"/>
         </w:numPr>
-        <w:ind w:leftChars="0"/>
-        <w:rPr>
-          <w:rFonts w:hint="default"/>
-          <w:b/>
-          <w:bCs/>
+        <w:jc w:val="both"/>
+        <w:rPr>
+          <w:rFonts w:hint="default"/>
+          <w:b w:val="0"/>
+          <w:bCs w:val="0"/>
+          <w:sz w:val="24"/>
+          <w:szCs w:val="24"/>
+          <w:lang w:val="en-US"/>
+        </w:rPr>
+      </w:pPr>
+    </w:p>
+    <w:p>
+      <w:pPr>
+        <w:numPr>
+          <w:numId w:val="0"/>
+        </w:numPr>
+        <w:jc w:val="both"/>
+        <w:rPr>
+          <w:rFonts w:hint="default"/>
+          <w:b w:val="0"/>
+          <w:bCs w:val="0"/>
           <w:sz w:val="24"/>
           <w:szCs w:val="24"/>
           <w:lang w:val="en-US"/>
@@ -1526,6 +1768,7 @@
     <w:p>
       <w:pPr>
         <w:numPr>
+          <w:ilvl w:val="0"/>
           <w:numId w:val="0"/>
         </w:numPr>
         <w:rPr>
@@ -2250,6 +2493,23 @@
 <file path=word/numbering.xml><?xml version="1.0" encoding="utf-8"?>
 <w:numbering xmlns:wpc="http://schemas.microsoft.com/office/word/2010/wordprocessingCanvas" xmlns:mc="http://schemas.openxmlformats.org/markup-compatibility/2006" xmlns:o="urn:schemas-microsoft-com:office:office" xmlns:r="http://schemas.openxmlformats.org/officeDocument/2006/relationships" xmlns:m="http://schemas.openxmlformats.org/officeDocument/2006/math" xmlns:v="urn:schemas-microsoft-com:vml" xmlns:wp14="http://schemas.microsoft.com/office/word/2010/wordprocessingDrawing" xmlns:wp="http://schemas.openxmlformats.org/drawingml/2006/wordprocessingDrawing" xmlns:w10="urn:schemas-microsoft-com:office:word" xmlns:w="http://schemas.openxmlformats.org/wordprocessingml/2006/main" xmlns:w14="http://schemas.microsoft.com/office/word/2010/wordml" xmlns:wpg="http://schemas.microsoft.com/office/word/2010/wordprocessingGroup" xmlns:wpi="http://schemas.microsoft.com/office/word/2010/wordprocessingInk" xmlns:wne="http://schemas.microsoft.com/office/word/2006/wordml" xmlns:wps="http://schemas.microsoft.com/office/word/2010/wordprocessingShape" xmlns:wpsCustomData="http://www.wps.cn/officeDocument/2013/wpsCustomData" mc:Ignorable="w14 wp14">
   <w:abstractNum w:abstractNumId="0">
+    <w:nsid w:val="36297A01"/>
+    <w:multiLevelType w:val="singleLevel"/>
+    <w:tmpl w:val="36297A01"/>
+    <w:lvl w:ilvl="0" w:tentative="0">
+      <w:start w:val="1"/>
+      <w:numFmt w:val="decimal"/>
+      <w:suff w:val="space"/>
+      <w:lvlText w:val="%1."/>
+      <w:lvlJc w:val="left"/>
+      <w:rPr>
+        <w:rFonts w:hint="default"/>
+        <w:b/>
+        <w:bCs/>
+      </w:rPr>
+    </w:lvl>
+  </w:abstractNum>
+  <w:abstractNum w:abstractNumId="1">
     <w:nsid w:val="55AA0468"/>
     <w:multiLevelType w:val="multilevel"/>
     <w:tmpl w:val="55AA0468"/>
@@ -2371,6 +2631,9 @@
     </w:lvl>
   </w:abstractNum>
   <w:num w:numId="1">
+    <w:abstractNumId w:val="1"/>
+  </w:num>
+  <w:num w:numId="2">
     <w:abstractNumId w:val="0"/>
   </w:num>
 </w:numbering>

</xml_diff>